<commit_message>
Updated the MATLAB Code and added details to the Word Document
</commit_message>
<xml_diff>
--- a/01 Single Robot with RRTstar/RRTstar Review.docx
+++ b/01 Single Robot with RRTstar/RRTstar Review.docx
@@ -1212,7 +1212,21 @@
         <w:rPr>
           <w:lang w:val="en-IN"/>
         </w:rPr>
-        <w:t xml:space="preserve">State space – is the space in which the states of the vehicle can lie, and the variables used to describe the state of a vehicle are called as the state space variables. For e.g., the x and y coordinates and the orientation angle theta are the state space variables used to describe the motion of a robot. These state space variables can be interpolated to find out the motion of the robot. In case of the mobile robot example on MATLAB, there are three state space objects defined on MATLAB – SE(2), ReedsShepp state space and </w:t>
+        <w:t xml:space="preserve">State space – is the space in which the states of the vehicle can lie, and the variables used to describe the state of a vehicle are called as the state space variables. For e.g., the x and y coordinates and the orientation angle theta are the state space variables used to describe the motion of a robot. These state space variables can be interpolated to find out the motion of the robot. In case of the mobile robot example on MATLAB, there are three state space objects defined on MATLAB – </w:t>
+      </w:r>
+      <w:proofErr w:type="gramStart"/>
+      <w:r>
+        <w:rPr>
+          <w:lang w:val="en-IN"/>
+        </w:rPr>
+        <w:t>SE(</w:t>
+      </w:r>
+      <w:proofErr w:type="gramEnd"/>
+      <w:r>
+        <w:rPr>
+          <w:lang w:val="en-IN"/>
+        </w:rPr>
+        <w:t xml:space="preserve">2), ReedsShepp state space and </w:t>
       </w:r>
       <w:r>
         <w:rPr>
@@ -1236,7 +1250,19 @@
         <w:rPr>
           <w:lang w:val="en-IN"/>
         </w:rPr>
-        <w:t>To validate whether the motion created in the state space, is valid or not, a state validator is used.</w:t>
+        <w:t xml:space="preserve">To </w:t>
+      </w:r>
+      <w:r>
+        <w:rPr>
+          <w:lang w:val="en-IN"/>
+        </w:rPr>
+        <w:t>check</w:t>
+      </w:r>
+      <w:r>
+        <w:rPr>
+          <w:lang w:val="en-IN"/>
+        </w:rPr>
+        <w:t xml:space="preserve"> whether the motion created in the state space, is valid or not, a state validator is used.</w:t>
       </w:r>
       <w:r>
         <w:rPr>
@@ -1244,6 +1270,445 @@
         </w:rPr>
         <w:t xml:space="preserve"> On MATLAB, the binary occupancy map is an example of the state validator.</w:t>
       </w:r>
+    </w:p>
+    <w:p>
+      <w:pPr>
+        <w:rPr>
+          <w:lang w:val="en-IN"/>
+        </w:rPr>
+      </w:pPr>
+    </w:p>
+    <w:p>
+      <w:pPr>
+        <w:rPr>
+          <w:lang w:val="en-IN"/>
+        </w:rPr>
+      </w:pPr>
+    </w:p>
+    <w:p>
+      <w:pPr>
+        <w:rPr>
+          <w:lang w:val="en-IN"/>
+        </w:rPr>
+      </w:pPr>
+    </w:p>
+    <w:p>
+      <w:pPr>
+        <w:rPr>
+          <w:lang w:val="en-IN"/>
+        </w:rPr>
+      </w:pPr>
+    </w:p>
+    <w:p>
+      <w:pPr>
+        <w:rPr>
+          <w:lang w:val="en-IN"/>
+        </w:rPr>
+      </w:pPr>
+    </w:p>
+    <w:p>
+      <w:pPr>
+        <w:rPr>
+          <w:u w:val="single"/>
+          <w:lang w:val="en-IN"/>
+        </w:rPr>
+      </w:pPr>
+      <w:r>
+        <w:rPr>
+          <w:u w:val="single"/>
+          <w:lang w:val="en-IN"/>
+        </w:rPr>
+        <w:lastRenderedPageBreak/>
+        <w:t>OBSERVATIONS WHILE USING THE RRT* ALGORITHM</w:t>
+      </w:r>
+    </w:p>
+    <w:p>
+      <w:pPr>
+        <w:rPr>
+          <w:lang w:val="en-IN"/>
+        </w:rPr>
+      </w:pPr>
+      <w:r>
+        <w:rPr>
+          <w:lang w:val="en-IN"/>
+        </w:rPr>
+        <w:t>The</w:t>
+      </w:r>
+      <w:r>
+        <w:rPr>
+          <w:lang w:val="en-IN"/>
+        </w:rPr>
+        <w:t xml:space="preserve"> planner</w:t>
+      </w:r>
+      <w:r>
+        <w:rPr>
+          <w:lang w:val="en-IN"/>
+        </w:rPr>
+        <w:t xml:space="preserve"> parameters that need to be tuned while setting up the RRT* is the max connection distance and the number of iterations. </w:t>
+      </w:r>
+    </w:p>
+    <w:p>
+      <w:pPr>
+        <w:rPr>
+          <w:lang w:val="en-IN"/>
+        </w:rPr>
+      </w:pPr>
+      <w:r>
+        <w:rPr>
+          <w:b/>
+          <w:bCs/>
+          <w:lang w:val="en-IN"/>
+        </w:rPr>
+        <w:t>The max search distance</w:t>
+      </w:r>
+      <w:r>
+        <w:rPr>
+          <w:lang w:val="en-IN"/>
+        </w:rPr>
+        <w:t xml:space="preserve"> decides the maximum distance up</w:t>
+      </w:r>
+      <w:r>
+        <w:rPr>
+          <w:lang w:val="en-IN"/>
+        </w:rPr>
+        <w:t xml:space="preserve"> to which the vehicle/robot is allowed to move. For e.g., if it is set at 0.1m, then at a time, the next node in a tree will lie at a distance of 0.1m from the previous node in a given direction. If the search distance is set to low for a given number of iterations, then the tree will not be able to spread out much and the goal destination will be not be reached. As compared to this, if the search distance is increased while keeping the number of iterations same, the tree spreads out more and reaches the destination.</w:t>
+      </w:r>
+    </w:p>
+    <w:p>
+      <w:pPr>
+        <w:rPr>
+          <w:lang w:val="en-IN"/>
+        </w:rPr>
+      </w:pPr>
+      <w:r>
+        <w:rPr>
+          <w:b/>
+          <w:bCs/>
+          <w:lang w:val="en-IN"/>
+        </w:rPr>
+        <w:t>The max iterations</w:t>
+      </w:r>
+      <w:r>
+        <w:rPr>
+          <w:b/>
+          <w:bCs/>
+          <w:lang w:val="en-IN"/>
+        </w:rPr>
+        <w:t xml:space="preserve">, </w:t>
+      </w:r>
+      <w:r>
+        <w:rPr>
+          <w:lang w:val="en-IN"/>
+        </w:rPr>
+        <w:t>this decides the number of random nodes that are created in the state space. If the number of iterations is not enough for a given max search distance, it is better to increase the search distance OR increase the number of iterations to let the nodes spread out.</w:t>
+      </w:r>
+    </w:p>
+    <w:p>
+      <w:pPr>
+        <w:rPr>
+          <w:lang w:val="en-IN"/>
+        </w:rPr>
+      </w:pPr>
+      <w:r>
+        <w:rPr>
+          <w:lang w:val="en-IN"/>
+        </w:rPr>
+        <w:t xml:space="preserve"> The </w:t>
+      </w:r>
+      <w:r>
+        <w:rPr>
+          <w:b/>
+          <w:bCs/>
+          <w:lang w:val="en-IN"/>
+        </w:rPr>
+        <w:t>BallRadius</w:t>
+      </w:r>
+      <w:r>
+        <w:rPr>
+          <w:b/>
+          <w:bCs/>
+          <w:lang w:val="en-IN"/>
+        </w:rPr>
+        <w:t>Constant</w:t>
+      </w:r>
+      <w:r>
+        <w:rPr>
+          <w:b/>
+          <w:bCs/>
+          <w:lang w:val="en-IN"/>
+        </w:rPr>
+        <w:t xml:space="preserve"> </w:t>
+      </w:r>
+      <w:r>
+        <w:rPr>
+          <w:lang w:val="en-IN"/>
+        </w:rPr>
+        <w:t>is the radius in which the shortest path node is found in case of the RRT*. Like mentioned earlier, in the RRT*, a new node is not directly attached to the nearest node. Instead, a search is carried out where the new node is attached to every node that lies within a given search radius, and the branch that results in the shortest path is the one that is taken forward even if it is not the nearest node. For e.g., if the ball constant radius is set at 10, then every node created will be checked for shortest path nodes within a 10-unit radius.</w:t>
+      </w:r>
+    </w:p>
+    <w:p>
+      <w:pPr>
+        <w:pStyle w:val="ListParagraph"/>
+        <w:numPr>
+          <w:ilvl w:val="0"/>
+          <w:numId w:val="11"/>
+        </w:numPr>
+        <w:rPr>
+          <w:lang w:val="en-IN"/>
+        </w:rPr>
+      </w:pPr>
+      <w:r>
+        <w:rPr>
+          <w:lang w:val="en-IN"/>
+        </w:rPr>
+        <w:t>Max iterations – 10000 &amp; max search distance – 0.4, somewhat the shortest path</w:t>
+      </w:r>
+    </w:p>
+    <w:p>
+      <w:pPr>
+        <w:rPr>
+          <w:lang w:val="en-IN"/>
+        </w:rPr>
+      </w:pPr>
+      <w:r>
+        <w:rPr>
+          <w:lang w:val="en-IN"/>
+        </w:rPr>
+        <w:drawing>
+          <wp:inline distT="0" distB="0" distL="0" distR="0" wp14:anchorId="533D54E7" wp14:editId="315E7D49">
+            <wp:extent cx="2003729" cy="1954003"/>
+            <wp:effectExtent l="0" t="0" r="0" b="8255"/>
+            <wp:docPr id="5" name="Picture 5"/>
+            <wp:cNvGraphicFramePr>
+              <a:graphicFrameLocks xmlns:a="http://schemas.openxmlformats.org/drawingml/2006/main" noChangeAspect="1"/>
+            </wp:cNvGraphicFramePr>
+            <a:graphic xmlns:a="http://schemas.openxmlformats.org/drawingml/2006/main">
+              <a:graphicData uri="http://schemas.openxmlformats.org/drawingml/2006/picture">
+                <pic:pic xmlns:pic="http://schemas.openxmlformats.org/drawingml/2006/picture">
+                  <pic:nvPicPr>
+                    <pic:cNvPr id="1" name=""/>
+                    <pic:cNvPicPr/>
+                  </pic:nvPicPr>
+                  <pic:blipFill>
+                    <a:blip r:embed="rId9"/>
+                    <a:stretch>
+                      <a:fillRect/>
+                    </a:stretch>
+                  </pic:blipFill>
+                  <pic:spPr>
+                    <a:xfrm>
+                      <a:off x="0" y="0"/>
+                      <a:ext cx="2010735" cy="1960835"/>
+                    </a:xfrm>
+                    <a:prstGeom prst="rect">
+                      <a:avLst/>
+                    </a:prstGeom>
+                  </pic:spPr>
+                </pic:pic>
+              </a:graphicData>
+            </a:graphic>
+          </wp:inline>
+        </w:drawing>
+      </w:r>
+    </w:p>
+    <w:p>
+      <w:pPr>
+        <w:pStyle w:val="ListParagraph"/>
+        <w:numPr>
+          <w:ilvl w:val="0"/>
+          <w:numId w:val="11"/>
+        </w:numPr>
+        <w:rPr>
+          <w:lang w:val="en-IN"/>
+        </w:rPr>
+      </w:pPr>
+      <w:r>
+        <w:rPr>
+          <w:lang w:val="en-IN"/>
+        </w:rPr>
+        <w:t xml:space="preserve">Now if the number of iterations is decreased while keeping the same max search distance, </w:t>
+      </w:r>
+    </w:p>
+    <w:p>
+      <w:pPr>
+        <w:pStyle w:val="ListParagraph"/>
+        <w:rPr>
+          <w:lang w:val="en-IN"/>
+        </w:rPr>
+      </w:pPr>
+      <w:r>
+        <w:rPr>
+          <w:lang w:val="en-IN"/>
+        </w:rPr>
+        <w:t xml:space="preserve">Max iterations – </w:t>
+      </w:r>
+      <w:r>
+        <w:rPr>
+          <w:lang w:val="en-IN"/>
+        </w:rPr>
+        <w:t>2</w:t>
+      </w:r>
+      <w:r>
+        <w:rPr>
+          <w:lang w:val="en-IN"/>
+        </w:rPr>
+        <w:t>000 &amp; max search distance – 0.4m</w:t>
+      </w:r>
+      <w:r>
+        <w:rPr>
+          <w:lang w:val="en-IN"/>
+        </w:rPr>
+        <w:t>, the iterations are not enough to reach the goal</w:t>
+      </w:r>
+    </w:p>
+    <w:p>
+      <w:pPr>
+        <w:pStyle w:val="ListParagraph"/>
+        <w:rPr>
+          <w:lang w:val="en-IN"/>
+        </w:rPr>
+      </w:pPr>
+      <w:r>
+        <w:rPr>
+          <w:lang w:val="en-IN"/>
+        </w:rPr>
+        <w:drawing>
+          <wp:inline distT="0" distB="0" distL="0" distR="0" wp14:anchorId="638AC4F9" wp14:editId="719E78CD">
+            <wp:extent cx="2099144" cy="2047051"/>
+            <wp:effectExtent l="0" t="0" r="0" b="0"/>
+            <wp:docPr id="6" name="Picture 6"/>
+            <wp:cNvGraphicFramePr>
+              <a:graphicFrameLocks xmlns:a="http://schemas.openxmlformats.org/drawingml/2006/main" noChangeAspect="1"/>
+            </wp:cNvGraphicFramePr>
+            <a:graphic xmlns:a="http://schemas.openxmlformats.org/drawingml/2006/main">
+              <a:graphicData uri="http://schemas.openxmlformats.org/drawingml/2006/picture">
+                <pic:pic xmlns:pic="http://schemas.openxmlformats.org/drawingml/2006/picture">
+                  <pic:nvPicPr>
+                    <pic:cNvPr id="1" name=""/>
+                    <pic:cNvPicPr/>
+                  </pic:nvPicPr>
+                  <pic:blipFill>
+                    <a:blip r:embed="rId10"/>
+                    <a:stretch>
+                      <a:fillRect/>
+                    </a:stretch>
+                  </pic:blipFill>
+                  <pic:spPr>
+                    <a:xfrm>
+                      <a:off x="0" y="0"/>
+                      <a:ext cx="2100598" cy="2048469"/>
+                    </a:xfrm>
+                    <a:prstGeom prst="rect">
+                      <a:avLst/>
+                    </a:prstGeom>
+                  </pic:spPr>
+                </pic:pic>
+              </a:graphicData>
+            </a:graphic>
+          </wp:inline>
+        </w:drawing>
+      </w:r>
+    </w:p>
+    <w:p>
+      <w:pPr>
+        <w:pStyle w:val="ListParagraph"/>
+        <w:numPr>
+          <w:ilvl w:val="0"/>
+          <w:numId w:val="11"/>
+        </w:numPr>
+        <w:rPr>
+          <w:lang w:val="en-IN"/>
+        </w:rPr>
+      </w:pPr>
+      <w:r>
+        <w:rPr>
+          <w:lang w:val="en-IN"/>
+        </w:rPr>
+        <w:lastRenderedPageBreak/>
+        <w:t xml:space="preserve">If we check the sensitivity of the max search distance, max iterations – 6000 &amp; max search distance – 4. As expected, we find out that the path obtained is not the shortest path, and the tree is denser than the one with a lower max search distance value. It is denser because the robot can now move greater distances and hence the nodes are able to explore more for the given number of iterations. The path is longer because </w:t>
+      </w:r>
+      <w:r>
+        <w:rPr>
+          <w:lang w:val="en-IN"/>
+        </w:rPr>
+        <w:t>the new nodes created travel farther away as compared to a smaller max search distance.</w:t>
+      </w:r>
+      <w:r>
+        <w:rPr>
+          <w:lang w:val="en-IN"/>
+        </w:rPr>
+        <w:t xml:space="preserve"> A longer search distance would also mean that the resultant path isn’t necessarily a </w:t>
+      </w:r>
+      <w:proofErr w:type="gramStart"/>
+      <w:r>
+        <w:rPr>
+          <w:lang w:val="en-IN"/>
+        </w:rPr>
+        <w:t>straight line</w:t>
+      </w:r>
+      <w:proofErr w:type="gramEnd"/>
+      <w:r>
+        <w:rPr>
+          <w:lang w:val="en-IN"/>
+        </w:rPr>
+        <w:t xml:space="preserve"> path but crooked one.</w:t>
+      </w:r>
+    </w:p>
+    <w:p>
+      <w:pPr>
+        <w:pStyle w:val="ListParagraph"/>
+        <w:rPr>
+          <w:lang w:val="en-IN"/>
+        </w:rPr>
+      </w:pPr>
+      <w:r>
+        <w:rPr>
+          <w:lang w:val="en-IN"/>
+        </w:rPr>
+        <w:drawing>
+          <wp:inline distT="0" distB="0" distL="0" distR="0" wp14:anchorId="1D3E19DE" wp14:editId="141711B2">
+            <wp:extent cx="2054721" cy="2003729"/>
+            <wp:effectExtent l="0" t="0" r="3175" b="0"/>
+            <wp:docPr id="7" name="Picture 7"/>
+            <wp:cNvGraphicFramePr>
+              <a:graphicFrameLocks xmlns:a="http://schemas.openxmlformats.org/drawingml/2006/main" noChangeAspect="1"/>
+            </wp:cNvGraphicFramePr>
+            <a:graphic xmlns:a="http://schemas.openxmlformats.org/drawingml/2006/main">
+              <a:graphicData uri="http://schemas.openxmlformats.org/drawingml/2006/picture">
+                <pic:pic xmlns:pic="http://schemas.openxmlformats.org/drawingml/2006/picture">
+                  <pic:nvPicPr>
+                    <pic:cNvPr id="1" name=""/>
+                    <pic:cNvPicPr/>
+                  </pic:nvPicPr>
+                  <pic:blipFill>
+                    <a:blip r:embed="rId11"/>
+                    <a:stretch>
+                      <a:fillRect/>
+                    </a:stretch>
+                  </pic:blipFill>
+                  <pic:spPr>
+                    <a:xfrm>
+                      <a:off x="0" y="0"/>
+                      <a:ext cx="2060888" cy="2009743"/>
+                    </a:xfrm>
+                    <a:prstGeom prst="rect">
+                      <a:avLst/>
+                    </a:prstGeom>
+                  </pic:spPr>
+                </pic:pic>
+              </a:graphicData>
+            </a:graphic>
+          </wp:inline>
+        </w:drawing>
+      </w:r>
+    </w:p>
+    <w:p>
+      <w:pPr>
+        <w:pStyle w:val="ListParagraph"/>
+        <w:rPr>
+          <w:lang w:val="en-IN"/>
+        </w:rPr>
+      </w:pPr>
     </w:p>
     <w:sectPr>
       <w:pgSz w:w="11906" w:h="16838"/>
@@ -1662,6 +2127,184 @@
     </w:lvl>
   </w:abstractNum>
   <w:abstractNum w:abstractNumId="4" w15:restartNumberingAfterBreak="0">
+    <w:nsid w:val="4DCF40A4"/>
+    <w:multiLevelType w:val="hybridMultilevel"/>
+    <w:tmpl w:val="D272F334"/>
+    <w:lvl w:ilvl="0" w:tplc="04090019">
+      <w:start w:val="1"/>
+      <w:numFmt w:val="lowerLetter"/>
+      <w:lvlText w:val="%1."/>
+      <w:lvlJc w:val="left"/>
+      <w:pPr>
+        <w:ind w:left="720" w:hanging="360"/>
+      </w:pPr>
+      <w:rPr>
+        <w:rFonts w:hint="default"/>
+      </w:rPr>
+    </w:lvl>
+    <w:lvl w:ilvl="1" w:tplc="04090019" w:tentative="1">
+      <w:start w:val="1"/>
+      <w:numFmt w:val="lowerLetter"/>
+      <w:lvlText w:val="%2."/>
+      <w:lvlJc w:val="left"/>
+      <w:pPr>
+        <w:ind w:left="1440" w:hanging="360"/>
+      </w:pPr>
+    </w:lvl>
+    <w:lvl w:ilvl="2" w:tplc="0409001B" w:tentative="1">
+      <w:start w:val="1"/>
+      <w:numFmt w:val="lowerRoman"/>
+      <w:lvlText w:val="%3."/>
+      <w:lvlJc w:val="right"/>
+      <w:pPr>
+        <w:ind w:left="2160" w:hanging="180"/>
+      </w:pPr>
+    </w:lvl>
+    <w:lvl w:ilvl="3" w:tplc="0409000F" w:tentative="1">
+      <w:start w:val="1"/>
+      <w:numFmt w:val="decimal"/>
+      <w:lvlText w:val="%4."/>
+      <w:lvlJc w:val="left"/>
+      <w:pPr>
+        <w:ind w:left="2880" w:hanging="360"/>
+      </w:pPr>
+    </w:lvl>
+    <w:lvl w:ilvl="4" w:tplc="04090019" w:tentative="1">
+      <w:start w:val="1"/>
+      <w:numFmt w:val="lowerLetter"/>
+      <w:lvlText w:val="%5."/>
+      <w:lvlJc w:val="left"/>
+      <w:pPr>
+        <w:ind w:left="3600" w:hanging="360"/>
+      </w:pPr>
+    </w:lvl>
+    <w:lvl w:ilvl="5" w:tplc="0409001B" w:tentative="1">
+      <w:start w:val="1"/>
+      <w:numFmt w:val="lowerRoman"/>
+      <w:lvlText w:val="%6."/>
+      <w:lvlJc w:val="right"/>
+      <w:pPr>
+        <w:ind w:left="4320" w:hanging="180"/>
+      </w:pPr>
+    </w:lvl>
+    <w:lvl w:ilvl="6" w:tplc="0409000F" w:tentative="1">
+      <w:start w:val="1"/>
+      <w:numFmt w:val="decimal"/>
+      <w:lvlText w:val="%7."/>
+      <w:lvlJc w:val="left"/>
+      <w:pPr>
+        <w:ind w:left="5040" w:hanging="360"/>
+      </w:pPr>
+    </w:lvl>
+    <w:lvl w:ilvl="7" w:tplc="04090019" w:tentative="1">
+      <w:start w:val="1"/>
+      <w:numFmt w:val="lowerLetter"/>
+      <w:lvlText w:val="%8."/>
+      <w:lvlJc w:val="left"/>
+      <w:pPr>
+        <w:ind w:left="5760" w:hanging="360"/>
+      </w:pPr>
+    </w:lvl>
+    <w:lvl w:ilvl="8" w:tplc="0409001B" w:tentative="1">
+      <w:start w:val="1"/>
+      <w:numFmt w:val="lowerRoman"/>
+      <w:lvlText w:val="%9."/>
+      <w:lvlJc w:val="right"/>
+      <w:pPr>
+        <w:ind w:left="6480" w:hanging="180"/>
+      </w:pPr>
+    </w:lvl>
+  </w:abstractNum>
+  <w:abstractNum w:abstractNumId="5" w15:restartNumberingAfterBreak="0">
+    <w:nsid w:val="61D4400D"/>
+    <w:multiLevelType w:val="hybridMultilevel"/>
+    <w:tmpl w:val="6B04DCA2"/>
+    <w:lvl w:ilvl="0" w:tplc="04090019">
+      <w:start w:val="1"/>
+      <w:numFmt w:val="lowerLetter"/>
+      <w:lvlText w:val="%1."/>
+      <w:lvlJc w:val="left"/>
+      <w:pPr>
+        <w:ind w:left="720" w:hanging="360"/>
+      </w:pPr>
+      <w:rPr>
+        <w:rFonts w:hint="default"/>
+      </w:rPr>
+    </w:lvl>
+    <w:lvl w:ilvl="1" w:tplc="04090019" w:tentative="1">
+      <w:start w:val="1"/>
+      <w:numFmt w:val="lowerLetter"/>
+      <w:lvlText w:val="%2."/>
+      <w:lvlJc w:val="left"/>
+      <w:pPr>
+        <w:ind w:left="1440" w:hanging="360"/>
+      </w:pPr>
+    </w:lvl>
+    <w:lvl w:ilvl="2" w:tplc="0409001B" w:tentative="1">
+      <w:start w:val="1"/>
+      <w:numFmt w:val="lowerRoman"/>
+      <w:lvlText w:val="%3."/>
+      <w:lvlJc w:val="right"/>
+      <w:pPr>
+        <w:ind w:left="2160" w:hanging="180"/>
+      </w:pPr>
+    </w:lvl>
+    <w:lvl w:ilvl="3" w:tplc="0409000F" w:tentative="1">
+      <w:start w:val="1"/>
+      <w:numFmt w:val="decimal"/>
+      <w:lvlText w:val="%4."/>
+      <w:lvlJc w:val="left"/>
+      <w:pPr>
+        <w:ind w:left="2880" w:hanging="360"/>
+      </w:pPr>
+    </w:lvl>
+    <w:lvl w:ilvl="4" w:tplc="04090019" w:tentative="1">
+      <w:start w:val="1"/>
+      <w:numFmt w:val="lowerLetter"/>
+      <w:lvlText w:val="%5."/>
+      <w:lvlJc w:val="left"/>
+      <w:pPr>
+        <w:ind w:left="3600" w:hanging="360"/>
+      </w:pPr>
+    </w:lvl>
+    <w:lvl w:ilvl="5" w:tplc="0409001B" w:tentative="1">
+      <w:start w:val="1"/>
+      <w:numFmt w:val="lowerRoman"/>
+      <w:lvlText w:val="%6."/>
+      <w:lvlJc w:val="right"/>
+      <w:pPr>
+        <w:ind w:left="4320" w:hanging="180"/>
+      </w:pPr>
+    </w:lvl>
+    <w:lvl w:ilvl="6" w:tplc="0409000F" w:tentative="1">
+      <w:start w:val="1"/>
+      <w:numFmt w:val="decimal"/>
+      <w:lvlText w:val="%7."/>
+      <w:lvlJc w:val="left"/>
+      <w:pPr>
+        <w:ind w:left="5040" w:hanging="360"/>
+      </w:pPr>
+    </w:lvl>
+    <w:lvl w:ilvl="7" w:tplc="04090019" w:tentative="1">
+      <w:start w:val="1"/>
+      <w:numFmt w:val="lowerLetter"/>
+      <w:lvlText w:val="%8."/>
+      <w:lvlJc w:val="left"/>
+      <w:pPr>
+        <w:ind w:left="5760" w:hanging="360"/>
+      </w:pPr>
+    </w:lvl>
+    <w:lvl w:ilvl="8" w:tplc="0409001B" w:tentative="1">
+      <w:start w:val="1"/>
+      <w:numFmt w:val="lowerRoman"/>
+      <w:lvlText w:val="%9."/>
+      <w:lvlJc w:val="right"/>
+      <w:pPr>
+        <w:ind w:left="6480" w:hanging="180"/>
+      </w:pPr>
+    </w:lvl>
+  </w:abstractNum>
+  <w:abstractNum w:abstractNumId="6" w15:restartNumberingAfterBreak="0">
     <w:nsid w:val="67404974"/>
     <w:multiLevelType w:val="hybridMultilevel"/>
     <w:tmpl w:val="8F7281AA"/>
@@ -1750,7 +2393,7 @@
       </w:pPr>
     </w:lvl>
   </w:abstractNum>
-  <w:abstractNum w:abstractNumId="5" w15:restartNumberingAfterBreak="0">
+  <w:abstractNum w:abstractNumId="7" w15:restartNumberingAfterBreak="0">
     <w:nsid w:val="723D4D71"/>
     <w:multiLevelType w:val="hybridMultilevel"/>
     <w:tmpl w:val="98F43C62"/>
@@ -1839,7 +2482,7 @@
       </w:pPr>
     </w:lvl>
   </w:abstractNum>
-  <w:abstractNum w:abstractNumId="6" w15:restartNumberingAfterBreak="0">
+  <w:abstractNum w:abstractNumId="8" w15:restartNumberingAfterBreak="0">
     <w:nsid w:val="73D3450E"/>
     <w:multiLevelType w:val="hybridMultilevel"/>
     <w:tmpl w:val="D7EACD8A"/>
@@ -1952,7 +2595,7 @@
       </w:rPr>
     </w:lvl>
   </w:abstractNum>
-  <w:abstractNum w:abstractNumId="7" w15:restartNumberingAfterBreak="0">
+  <w:abstractNum w:abstractNumId="9" w15:restartNumberingAfterBreak="0">
     <w:nsid w:val="75482E60"/>
     <w:multiLevelType w:val="hybridMultilevel"/>
     <w:tmpl w:val="C298EEDC"/>
@@ -2065,7 +2708,7 @@
       </w:rPr>
     </w:lvl>
   </w:abstractNum>
-  <w:abstractNum w:abstractNumId="8" w15:restartNumberingAfterBreak="0">
+  <w:abstractNum w:abstractNumId="10" w15:restartNumberingAfterBreak="0">
     <w:nsid w:val="7B461269"/>
     <w:multiLevelType w:val="hybridMultilevel"/>
     <w:tmpl w:val="D33E830E"/>
@@ -2179,19 +2822,19 @@
     </w:lvl>
   </w:abstractNum>
   <w:num w:numId="1">
-    <w:abstractNumId w:val="4"/>
+    <w:abstractNumId w:val="6"/>
   </w:num>
   <w:num w:numId="2">
     <w:abstractNumId w:val="3"/>
   </w:num>
   <w:num w:numId="3">
-    <w:abstractNumId w:val="5"/>
+    <w:abstractNumId w:val="7"/>
   </w:num>
   <w:num w:numId="4">
-    <w:abstractNumId w:val="7"/>
+    <w:abstractNumId w:val="9"/>
   </w:num>
   <w:num w:numId="5">
-    <w:abstractNumId w:val="8"/>
+    <w:abstractNumId w:val="10"/>
   </w:num>
   <w:num w:numId="6">
     <w:abstractNumId w:val="1"/>
@@ -2200,10 +2843,16 @@
     <w:abstractNumId w:val="2"/>
   </w:num>
   <w:num w:numId="8">
-    <w:abstractNumId w:val="6"/>
+    <w:abstractNumId w:val="8"/>
   </w:num>
   <w:num w:numId="9">
     <w:abstractNumId w:val="0"/>
+  </w:num>
+  <w:num w:numId="10">
+    <w:abstractNumId w:val="4"/>
+  </w:num>
+  <w:num w:numId="11">
+    <w:abstractNumId w:val="5"/>
   </w:num>
 </w:numbering>
 </file>

</xml_diff>